<commit_message>
cleaned up directories and got @types/three working
</commit_message>
<xml_diff>
--- a/comp392_002/wk1/ClassWorkJan25-KevinMa-COMP392-002.docx
+++ b/comp392_002/wk1/ClassWorkJan25-KevinMa-COMP392-002.docx
@@ -29,8 +29,6 @@
         </w:rPr>
         <w:t xml:space="preserve"> </w:t>
       </w:r>
-      <w:bookmarkStart w:id="0" w:name="_GoBack"/>
-      <w:bookmarkEnd w:id="0"/>
     </w:p>
     <w:p>
       <w:pPr>
@@ -83,7 +81,9 @@
               <w:tab w:val="right" w:leader="dot" w:pos="9350"/>
             </w:tabs>
             <w:rPr>
+              <w:rFonts w:eastAsiaTheme="minorEastAsia"/>
               <w:noProof/>
+              <w:lang w:eastAsia="en-CA"/>
             </w:rPr>
           </w:pPr>
           <w:r>
@@ -95,7 +95,7 @@
           <w:r>
             <w:fldChar w:fldCharType="separate"/>
           </w:r>
-          <w:hyperlink w:anchor="_Toc504635018" w:history="1">
+          <w:hyperlink w:anchor="_Toc504638879" w:history="1">
             <w:r>
               <w:rPr>
                 <w:rStyle w:val="Hyperlink"/>
@@ -123,7 +123,7 @@
                 <w:noProof/>
                 <w:webHidden/>
               </w:rPr>
-              <w:instrText xml:space="preserve"> PAGEREF _Toc504635018 \h </w:instrText>
+              <w:instrText xml:space="preserve"> PAGEREF _Toc504638879 \h </w:instrText>
             </w:r>
             <w:r>
               <w:rPr>
@@ -161,17 +161,19 @@
               <w:tab w:val="right" w:leader="dot" w:pos="9350"/>
             </w:tabs>
             <w:rPr>
+              <w:rFonts w:eastAsiaTheme="minorEastAsia"/>
               <w:noProof/>
+              <w:lang w:eastAsia="en-CA"/>
             </w:rPr>
           </w:pPr>
-          <w:hyperlink w:anchor="_Toc504635019" w:history="1">
+          <w:hyperlink w:anchor="_Toc504638880" w:history="1">
             <w:r>
               <w:rPr>
                 <w:rStyle w:val="Hyperlink"/>
                 <w:noProof/>
                 <w:lang w:val="en-US"/>
               </w:rPr>
-              <w:t>Download the code from Jos Dirksen’s Github Repository</w:t>
+              <w:t>Download the code from Jos Dirksen’s GitHub Repository</w:t>
             </w:r>
             <w:r>
               <w:rPr>
@@ -192,7 +194,7 @@
                 <w:noProof/>
                 <w:webHidden/>
               </w:rPr>
-              <w:instrText xml:space="preserve"> PAGEREF _Toc504635019 \h </w:instrText>
+              <w:instrText xml:space="preserve"> PAGEREF _Toc504638880 \h </w:instrText>
             </w:r>
             <w:r>
               <w:rPr>
@@ -213,6 +215,77 @@
                 <w:webHidden/>
               </w:rPr>
               <w:t>1</w:t>
+            </w:r>
+            <w:r>
+              <w:rPr>
+                <w:noProof/>
+                <w:webHidden/>
+              </w:rPr>
+              <w:fldChar w:fldCharType="end"/>
+            </w:r>
+          </w:hyperlink>
+        </w:p>
+        <w:p>
+          <w:pPr>
+            <w:pStyle w:val="TOC2"/>
+            <w:tabs>
+              <w:tab w:val="right" w:leader="dot" w:pos="9350"/>
+            </w:tabs>
+            <w:rPr>
+              <w:rFonts w:eastAsiaTheme="minorEastAsia"/>
+              <w:noProof/>
+              <w:lang w:eastAsia="en-CA"/>
+            </w:rPr>
+          </w:pPr>
+          <w:hyperlink w:anchor="_Toc504638881" w:history="1">
+            <w:r>
+              <w:rPr>
+                <w:rStyle w:val="Hyperlink"/>
+                <w:noProof/>
+                <w:lang w:val="en-US"/>
+              </w:rPr>
+              <w:t>Extract the code to the desktop</w:t>
+            </w:r>
+            <w:r>
+              <w:rPr>
+                <w:noProof/>
+                <w:webHidden/>
+              </w:rPr>
+              <w:tab/>
+            </w:r>
+            <w:r>
+              <w:rPr>
+                <w:noProof/>
+                <w:webHidden/>
+              </w:rPr>
+              <w:fldChar w:fldCharType="begin"/>
+            </w:r>
+            <w:r>
+              <w:rPr>
+                <w:noProof/>
+                <w:webHidden/>
+              </w:rPr>
+              <w:instrText xml:space="preserve"> PAGEREF _Toc504638881 \h </w:instrText>
+            </w:r>
+            <w:r>
+              <w:rPr>
+                <w:noProof/>
+                <w:webHidden/>
+              </w:rPr>
+            </w:r>
+            <w:r>
+              <w:rPr>
+                <w:noProof/>
+                <w:webHidden/>
+              </w:rPr>
+              <w:fldChar w:fldCharType="separate"/>
+            </w:r>
+            <w:r>
+              <w:rPr>
+                <w:noProof/>
+                <w:webHidden/>
+              </w:rPr>
+              <w:t>2</w:t>
             </w:r>
             <w:r>
               <w:rPr>
@@ -230,17 +303,19 @@
               <w:tab w:val="right" w:leader="dot" w:pos="9350"/>
             </w:tabs>
             <w:rPr>
+              <w:rFonts w:eastAsiaTheme="minorEastAsia"/>
               <w:noProof/>
+              <w:lang w:eastAsia="en-CA"/>
             </w:rPr>
           </w:pPr>
-          <w:hyperlink w:anchor="_Toc504635020" w:history="1">
+          <w:hyperlink w:anchor="_Toc504638882" w:history="1">
             <w:r>
               <w:rPr>
                 <w:rStyle w:val="Hyperlink"/>
                 <w:noProof/>
                 <w:lang w:val="en-US"/>
               </w:rPr>
-              <w:t>Serving the files using Python</w:t>
+              <w:t>Serving the files using Python local server</w:t>
             </w:r>
             <w:r>
               <w:rPr>
@@ -261,7 +336,7 @@
                 <w:noProof/>
                 <w:webHidden/>
               </w:rPr>
-              <w:instrText xml:space="preserve"> PAGEREF _Toc504635020 \h </w:instrText>
+              <w:instrText xml:space="preserve"> PAGEREF _Toc504638882 \h </w:instrText>
             </w:r>
             <w:r>
               <w:rPr>
@@ -299,10 +374,12 @@
               <w:tab w:val="right" w:leader="dot" w:pos="9350"/>
             </w:tabs>
             <w:rPr>
+              <w:rFonts w:eastAsiaTheme="minorEastAsia"/>
               <w:noProof/>
+              <w:lang w:eastAsia="en-CA"/>
             </w:rPr>
           </w:pPr>
-          <w:hyperlink w:anchor="_Toc504635021" w:history="1">
+          <w:hyperlink w:anchor="_Toc504638883" w:history="1">
             <w:r>
               <w:rPr>
                 <w:rStyle w:val="Hyperlink"/>
@@ -330,7 +407,7 @@
                 <w:noProof/>
                 <w:webHidden/>
               </w:rPr>
-              <w:instrText xml:space="preserve"> PAGEREF _Toc504635021 \h </w:instrText>
+              <w:instrText xml:space="preserve"> PAGEREF _Toc504638883 \h </w:instrText>
             </w:r>
             <w:r>
               <w:rPr>
@@ -368,17 +445,19 @@
               <w:tab w:val="right" w:leader="dot" w:pos="9350"/>
             </w:tabs>
             <w:rPr>
+              <w:rFonts w:eastAsiaTheme="minorEastAsia"/>
               <w:noProof/>
+              <w:lang w:eastAsia="en-CA"/>
             </w:rPr>
           </w:pPr>
-          <w:hyperlink w:anchor="_Toc504635022" w:history="1">
+          <w:hyperlink w:anchor="_Toc504638884" w:history="1">
             <w:r>
               <w:rPr>
                 <w:rStyle w:val="Hyperlink"/>
                 <w:noProof/>
                 <w:lang w:val="en-US"/>
               </w:rPr>
-              <w:t>Serving the files using NodeJS</w:t>
+              <w:t>Serving the files using NodeJS local server</w:t>
             </w:r>
             <w:r>
               <w:rPr>
@@ -399,7 +478,7 @@
                 <w:noProof/>
                 <w:webHidden/>
               </w:rPr>
-              <w:instrText xml:space="preserve"> PAGEREF _Toc504635022 \h </w:instrText>
+              <w:instrText xml:space="preserve"> PAGEREF _Toc504638884 \h </w:instrText>
             </w:r>
             <w:r>
               <w:rPr>
@@ -419,7 +498,220 @@
                 <w:noProof/>
                 <w:webHidden/>
               </w:rPr>
-              <w:t>3</w:t>
+              <w:t>5</w:t>
+            </w:r>
+            <w:r>
+              <w:rPr>
+                <w:noProof/>
+                <w:webHidden/>
+              </w:rPr>
+              <w:fldChar w:fldCharType="end"/>
+            </w:r>
+          </w:hyperlink>
+        </w:p>
+        <w:p>
+          <w:pPr>
+            <w:pStyle w:val="TOC1"/>
+            <w:tabs>
+              <w:tab w:val="right" w:leader="dot" w:pos="9350"/>
+            </w:tabs>
+            <w:rPr>
+              <w:rFonts w:eastAsiaTheme="minorEastAsia"/>
+              <w:noProof/>
+              <w:lang w:eastAsia="en-CA"/>
+            </w:rPr>
+          </w:pPr>
+          <w:hyperlink w:anchor="_Toc504638885" w:history="1">
+            <w:r>
+              <w:rPr>
+                <w:rStyle w:val="Hyperlink"/>
+                <w:noProof/>
+                <w:lang w:val="en-US"/>
+              </w:rPr>
+              <w:t>Start working with Chapter01 files</w:t>
+            </w:r>
+            <w:r>
+              <w:rPr>
+                <w:noProof/>
+                <w:webHidden/>
+              </w:rPr>
+              <w:tab/>
+            </w:r>
+            <w:r>
+              <w:rPr>
+                <w:noProof/>
+                <w:webHidden/>
+              </w:rPr>
+              <w:fldChar w:fldCharType="begin"/>
+            </w:r>
+            <w:r>
+              <w:rPr>
+                <w:noProof/>
+                <w:webHidden/>
+              </w:rPr>
+              <w:instrText xml:space="preserve"> PAGEREF _Toc504638885 \h </w:instrText>
+            </w:r>
+            <w:r>
+              <w:rPr>
+                <w:noProof/>
+                <w:webHidden/>
+              </w:rPr>
+            </w:r>
+            <w:r>
+              <w:rPr>
+                <w:noProof/>
+                <w:webHidden/>
+              </w:rPr>
+              <w:fldChar w:fldCharType="separate"/>
+            </w:r>
+            <w:r>
+              <w:rPr>
+                <w:noProof/>
+                <w:webHidden/>
+              </w:rPr>
+              <w:t>7</w:t>
+            </w:r>
+            <w:r>
+              <w:rPr>
+                <w:noProof/>
+                <w:webHidden/>
+              </w:rPr>
+              <w:fldChar w:fldCharType="end"/>
+            </w:r>
+          </w:hyperlink>
+        </w:p>
+        <w:p>
+          <w:pPr>
+            <w:pStyle w:val="TOC1"/>
+            <w:tabs>
+              <w:tab w:val="right" w:leader="dot" w:pos="9350"/>
+            </w:tabs>
+            <w:rPr>
+              <w:rFonts w:eastAsiaTheme="minorEastAsia"/>
+              <w:noProof/>
+              <w:lang w:eastAsia="en-CA"/>
+            </w:rPr>
+          </w:pPr>
+          <w:hyperlink w:anchor="_Toc504638886" w:history="1">
+            <w:r>
+              <w:rPr>
+                <w:rStyle w:val="Hyperlink"/>
+                <w:noProof/>
+                <w:lang w:val="en-US"/>
+              </w:rPr>
+              <w:t>Creating my 3js template</w:t>
+            </w:r>
+            <w:r>
+              <w:rPr>
+                <w:noProof/>
+                <w:webHidden/>
+              </w:rPr>
+              <w:tab/>
+            </w:r>
+            <w:r>
+              <w:rPr>
+                <w:noProof/>
+                <w:webHidden/>
+              </w:rPr>
+              <w:fldChar w:fldCharType="begin"/>
+            </w:r>
+            <w:r>
+              <w:rPr>
+                <w:noProof/>
+                <w:webHidden/>
+              </w:rPr>
+              <w:instrText xml:space="preserve"> PAGEREF _Toc504638886 \h </w:instrText>
+            </w:r>
+            <w:r>
+              <w:rPr>
+                <w:noProof/>
+                <w:webHidden/>
+              </w:rPr>
+            </w:r>
+            <w:r>
+              <w:rPr>
+                <w:noProof/>
+                <w:webHidden/>
+              </w:rPr>
+              <w:fldChar w:fldCharType="separate"/>
+            </w:r>
+            <w:r>
+              <w:rPr>
+                <w:noProof/>
+                <w:webHidden/>
+              </w:rPr>
+              <w:t>8</w:t>
+            </w:r>
+            <w:r>
+              <w:rPr>
+                <w:noProof/>
+                <w:webHidden/>
+              </w:rPr>
+              <w:fldChar w:fldCharType="end"/>
+            </w:r>
+          </w:hyperlink>
+        </w:p>
+        <w:p>
+          <w:pPr>
+            <w:pStyle w:val="TOC1"/>
+            <w:tabs>
+              <w:tab w:val="right" w:leader="dot" w:pos="9350"/>
+            </w:tabs>
+            <w:rPr>
+              <w:rFonts w:eastAsiaTheme="minorEastAsia"/>
+              <w:noProof/>
+              <w:lang w:eastAsia="en-CA"/>
+            </w:rPr>
+          </w:pPr>
+          <w:hyperlink w:anchor="_Toc504638887" w:history="1">
+            <w:r>
+              <w:rPr>
+                <w:rStyle w:val="Hyperlink"/>
+                <w:noProof/>
+                <w:lang w:val="en-US"/>
+              </w:rPr>
+              <w:t>Creating my 3js first scene</w:t>
+            </w:r>
+            <w:r>
+              <w:rPr>
+                <w:noProof/>
+                <w:webHidden/>
+              </w:rPr>
+              <w:tab/>
+            </w:r>
+            <w:r>
+              <w:rPr>
+                <w:noProof/>
+                <w:webHidden/>
+              </w:rPr>
+              <w:fldChar w:fldCharType="begin"/>
+            </w:r>
+            <w:r>
+              <w:rPr>
+                <w:noProof/>
+                <w:webHidden/>
+              </w:rPr>
+              <w:instrText xml:space="preserve"> PAGEREF _Toc504638887 \h </w:instrText>
+            </w:r>
+            <w:r>
+              <w:rPr>
+                <w:noProof/>
+                <w:webHidden/>
+              </w:rPr>
+            </w:r>
+            <w:r>
+              <w:rPr>
+                <w:noProof/>
+                <w:webHidden/>
+              </w:rPr>
+              <w:fldChar w:fldCharType="separate"/>
+            </w:r>
+            <w:r>
+              <w:rPr>
+                <w:noProof/>
+                <w:webHidden/>
+              </w:rPr>
+              <w:t>9</w:t>
             </w:r>
             <w:r>
               <w:rPr>
@@ -456,14 +748,14 @@
           <w:lang w:val="en-US"/>
         </w:rPr>
       </w:pPr>
-      <w:bookmarkStart w:id="1" w:name="_Toc504635018"/>
+      <w:bookmarkStart w:id="0" w:name="_Toc504638879"/>
       <w:r>
         <w:rPr>
           <w:lang w:val="en-US"/>
         </w:rPr>
         <w:t>Download and extract to desktop the code:</w:t>
       </w:r>
-      <w:bookmarkEnd w:id="1"/>
+      <w:bookmarkEnd w:id="0"/>
     </w:p>
     <w:p>
       <w:pPr>
@@ -472,7 +764,7 @@
           <w:lang w:val="en-US"/>
         </w:rPr>
       </w:pPr>
-      <w:bookmarkStart w:id="2" w:name="_Toc504635019"/>
+      <w:bookmarkStart w:id="1" w:name="_Toc504638880"/>
       <w:r>
         <w:rPr>
           <w:lang w:val="en-US"/>
@@ -491,6 +783,8 @@
         </w:rPr>
         <w:t xml:space="preserve"> Repository</w:t>
       </w:r>
+      <w:bookmarkStart w:id="2" w:name="_GoBack"/>
+      <w:bookmarkEnd w:id="1"/>
       <w:bookmarkEnd w:id="2"/>
     </w:p>
     <w:p>
@@ -547,6 +841,7 @@
           <w:lang w:val="en-US"/>
         </w:rPr>
       </w:pPr>
+      <w:bookmarkStart w:id="3" w:name="_Toc504638881"/>
       <w:r>
         <w:rPr>
           <w:lang w:val="en-US"/>
@@ -554,6 +849,7 @@
         <w:lastRenderedPageBreak/>
         <w:t>Extract the code to the desktop</w:t>
       </w:r>
+      <w:bookmarkEnd w:id="3"/>
     </w:p>
     <w:p>
       <w:pPr>
@@ -609,20 +905,20 @@
           <w:lang w:val="en-US"/>
         </w:rPr>
       </w:pPr>
-      <w:bookmarkStart w:id="3" w:name="_Toc504635020"/>
+      <w:bookmarkStart w:id="4" w:name="_Toc504638882"/>
       <w:r>
         <w:rPr>
           <w:lang w:val="en-US"/>
         </w:rPr>
         <w:t>Serving the files using Python</w:t>
       </w:r>
-      <w:bookmarkEnd w:id="3"/>
       <w:r>
         <w:rPr>
           <w:lang w:val="en-US"/>
         </w:rPr>
         <w:t xml:space="preserve"> local server</w:t>
       </w:r>
+      <w:bookmarkEnd w:id="4"/>
     </w:p>
     <w:p>
       <w:pPr>
@@ -631,14 +927,14 @@
           <w:lang w:val="en-US"/>
         </w:rPr>
       </w:pPr>
-      <w:bookmarkStart w:id="4" w:name="_Toc504635021"/>
+      <w:bookmarkStart w:id="5" w:name="_Toc504638883"/>
       <w:r>
         <w:rPr>
           <w:lang w:val="en-US"/>
         </w:rPr>
         <w:t>Download Python</w:t>
       </w:r>
-      <w:bookmarkEnd w:id="4"/>
+      <w:bookmarkEnd w:id="5"/>
     </w:p>
     <w:p>
       <w:pPr>
@@ -790,7 +1086,7 @@
           <w:lang w:val="en-US"/>
         </w:rPr>
       </w:pPr>
-      <w:bookmarkStart w:id="5" w:name="_Toc504635022"/>
+      <w:bookmarkStart w:id="6" w:name="_Toc504638884"/>
       <w:r>
         <w:rPr>
           <w:lang w:val="en-US"/>
@@ -798,13 +1094,13 @@
         <w:lastRenderedPageBreak/>
         <w:t>Serving the files using NodeJS</w:t>
       </w:r>
-      <w:bookmarkEnd w:id="5"/>
       <w:r>
         <w:rPr>
           <w:lang w:val="en-US"/>
         </w:rPr>
         <w:t xml:space="preserve"> local server</w:t>
       </w:r>
+      <w:bookmarkEnd w:id="6"/>
     </w:p>
     <w:p>
       <w:pPr>
@@ -908,6 +1204,7 @@
           <w:lang w:val="en-US"/>
         </w:rPr>
       </w:pPr>
+      <w:bookmarkStart w:id="7" w:name="_Toc504638885"/>
       <w:r>
         <w:rPr>
           <w:lang w:val="en-US"/>
@@ -921,6 +1218,7 @@
         </w:rPr>
         <w:t>files</w:t>
       </w:r>
+      <w:bookmarkEnd w:id="7"/>
     </w:p>
     <w:p>
       <w:pPr>
@@ -976,6 +1274,7 @@
           <w:lang w:val="en-US"/>
         </w:rPr>
       </w:pPr>
+      <w:bookmarkStart w:id="8" w:name="_Toc504638886"/>
       <w:r>
         <w:rPr>
           <w:lang w:val="en-US"/>
@@ -983,6 +1282,7 @@
         <w:lastRenderedPageBreak/>
         <w:t>Creating my 3js template</w:t>
       </w:r>
+      <w:bookmarkEnd w:id="8"/>
     </w:p>
     <w:p>
       <w:pPr>
@@ -1085,12 +1385,15 @@
           <w:lang w:val="en-US"/>
         </w:rPr>
       </w:pPr>
-      <w:r>
-        <w:rPr>
-          <w:lang w:val="en-US"/>
-        </w:rPr>
+      <w:bookmarkStart w:id="9" w:name="_Toc504638887"/>
+      <w:r>
+        <w:rPr>
+          <w:lang w:val="en-US"/>
+        </w:rPr>
+        <w:lastRenderedPageBreak/>
         <w:t>Creating my 3js first scene</w:t>
       </w:r>
+      <w:bookmarkEnd w:id="9"/>
     </w:p>
     <w:p>
       <w:pPr>
@@ -1098,6 +1401,99 @@
           <w:lang w:val="en-US"/>
         </w:rPr>
       </w:pPr>
+      <w:r>
+        <w:rPr>
+          <w:lang w:val="en-US"/>
+        </w:rPr>
+        <w:drawing>
+          <wp:inline distT="0" distB="0" distL="0" distR="0" wp14:anchorId="55F178AA" wp14:editId="67BBF042">
+            <wp:extent cx="5943600" cy="3098800"/>
+            <wp:effectExtent l="0" t="0" r="0" b="6350"/>
+            <wp:docPr id="12" name="Picture 12"/>
+            <wp:cNvGraphicFramePr>
+              <a:graphicFrameLocks xmlns:a="http://schemas.openxmlformats.org/drawingml/2006/main" noChangeAspect="1"/>
+            </wp:cNvGraphicFramePr>
+            <a:graphic xmlns:a="http://schemas.openxmlformats.org/drawingml/2006/main">
+              <a:graphicData uri="http://schemas.openxmlformats.org/drawingml/2006/picture">
+                <pic:pic xmlns:pic="http://schemas.openxmlformats.org/drawingml/2006/picture">
+                  <pic:nvPicPr>
+                    <pic:cNvPr id="1" name=""/>
+                    <pic:cNvPicPr/>
+                  </pic:nvPicPr>
+                  <pic:blipFill>
+                    <a:blip r:embed="rId15"/>
+                    <a:stretch>
+                      <a:fillRect/>
+                    </a:stretch>
+                  </pic:blipFill>
+                  <pic:spPr>
+                    <a:xfrm>
+                      <a:off x="0" y="0"/>
+                      <a:ext cx="5943600" cy="3098800"/>
+                    </a:xfrm>
+                    <a:prstGeom prst="rect">
+                      <a:avLst/>
+                    </a:prstGeom>
+                  </pic:spPr>
+                </pic:pic>
+              </a:graphicData>
+            </a:graphic>
+          </wp:inline>
+        </w:drawing>
+      </w:r>
+    </w:p>
+    <w:p>
+      <w:pPr>
+        <w:rPr>
+          <w:lang w:val="en-US"/>
+        </w:rPr>
+      </w:pPr>
+      <w:r>
+        <w:rPr>
+          <w:lang w:val="en-US"/>
+        </w:rPr>
+        <w:drawing>
+          <wp:inline distT="0" distB="0" distL="0" distR="0" wp14:anchorId="7168E9F8" wp14:editId="7A80BD9F">
+            <wp:extent cx="5943600" cy="3060065"/>
+            <wp:effectExtent l="0" t="0" r="0" b="6985"/>
+            <wp:docPr id="14" name="Picture 14"/>
+            <wp:cNvGraphicFramePr>
+              <a:graphicFrameLocks xmlns:a="http://schemas.openxmlformats.org/drawingml/2006/main" noChangeAspect="1"/>
+            </wp:cNvGraphicFramePr>
+            <a:graphic xmlns:a="http://schemas.openxmlformats.org/drawingml/2006/main">
+              <a:graphicData uri="http://schemas.openxmlformats.org/drawingml/2006/picture">
+                <pic:pic xmlns:pic="http://schemas.openxmlformats.org/drawingml/2006/picture">
+                  <pic:nvPicPr>
+                    <pic:cNvPr id="1" name=""/>
+                    <pic:cNvPicPr/>
+                  </pic:nvPicPr>
+                  <pic:blipFill>
+                    <a:blip r:embed="rId16"/>
+                    <a:stretch>
+                      <a:fillRect/>
+                    </a:stretch>
+                  </pic:blipFill>
+                  <pic:spPr>
+                    <a:xfrm>
+                      <a:off x="0" y="0"/>
+                      <a:ext cx="5943600" cy="3060065"/>
+                    </a:xfrm>
+                    <a:prstGeom prst="rect">
+                      <a:avLst/>
+                    </a:prstGeom>
+                  </pic:spPr>
+                </pic:pic>
+              </a:graphicData>
+            </a:graphic>
+          </wp:inline>
+        </w:drawing>
+      </w:r>
+      <w:r>
+        <w:rPr>
+          <w:lang w:val="en-US"/>
+        </w:rPr>
+        <w:tab/>
+      </w:r>
     </w:p>
     <w:sectPr>
       <w:pgSz w:w="12240" w:h="15840"/>
@@ -2031,7 +2427,7 @@
 </file>
 
 <file path=customXml/itemProps1.xml><?xml version="1.0" encoding="utf-8"?>
-<ds:datastoreItem xmlns:ds="http://schemas.openxmlformats.org/officeDocument/2006/customXml" ds:itemID="{001EC3FD-FCB6-4092-8A60-8B16A90B06F1}">
+<ds:datastoreItem xmlns:ds="http://schemas.openxmlformats.org/officeDocument/2006/customXml" ds:itemID="{BFC6B166-1C8C-4D60-991B-3AB0C4F6543D}">
   <ds:schemaRefs>
     <ds:schemaRef ds:uri="http://schemas.openxmlformats.org/officeDocument/2006/bibliography"/>
   </ds:schemaRefs>

</xml_diff>